<commit_message>
Updated till 26th Feb
</commit_message>
<xml_diff>
--- a/Java/Theory/21. Abstract Class & Diff. bet Abstract class and Interface.docx
+++ b/Java/Theory/21. Abstract Class & Diff. bet Abstract class and Interface.docx
@@ -34,8 +34,9 @@
       <w:r>
         <w:rPr>
           <w:b/>
-          <w:sz w:val="32"/>
-          <w:lang w:val="en-US"/>
+          <w:noProof/>
+          <w:sz w:val="32"/>
+          <w:lang w:eastAsia="en-IN"/>
         </w:rPr>
         <w:drawing>
           <wp:inline distT="0" distB="0" distL="0" distR="0" wp14:anchorId="197F2F54" wp14:editId="0B728F33">
@@ -160,6 +161,157 @@
     </w:p>
     <w:p>
       <w:pPr>
+        <w:pStyle w:val="ListParagraph"/>
+        <w:numPr>
+          <w:ilvl w:val="0"/>
+          <w:numId w:val="9"/>
+        </w:numPr>
+        <w:rPr>
+          <w:sz w:val="32"/>
+          <w:lang w:val="en-US"/>
+        </w:rPr>
+      </w:pPr>
+      <w:r>
+        <w:rPr>
+          <w:sz w:val="32"/>
+          <w:lang w:val="en-US"/>
+        </w:rPr>
+        <w:t>To use an abstract class, you’ve to inherit it from sub-classes.</w:t>
+      </w:r>
+    </w:p>
+    <w:p>
+      <w:pPr>
+        <w:pStyle w:val="ListParagraph"/>
+        <w:numPr>
+          <w:ilvl w:val="0"/>
+          <w:numId w:val="9"/>
+        </w:numPr>
+        <w:rPr>
+          <w:sz w:val="32"/>
+          <w:lang w:val="en-US"/>
+        </w:rPr>
+      </w:pPr>
+      <w:r>
+        <w:rPr>
+          <w:sz w:val="32"/>
+          <w:lang w:val="en-US"/>
+        </w:rPr>
+        <w:t xml:space="preserve">Abstract class used to make general class by extending it. So abstract class can’t make </w:t>
+      </w:r>
+      <w:r>
+        <w:rPr>
+          <w:sz w:val="32"/>
+          <w:lang w:val="en-US"/>
+        </w:rPr>
+        <w:t xml:space="preserve">object </w:t>
+      </w:r>
+      <w:r>
+        <w:rPr>
+          <w:sz w:val="32"/>
+          <w:lang w:val="en-US"/>
+        </w:rPr>
+        <w:t>like general class.</w:t>
+      </w:r>
+    </w:p>
+    <w:p>
+      <w:pPr>
+        <w:pStyle w:val="ListParagraph"/>
+        <w:rPr>
+          <w:sz w:val="32"/>
+          <w:lang w:val="en-US"/>
+        </w:rPr>
+      </w:pPr>
+      <w:r>
+        <w:rPr>
+          <w:sz w:val="32"/>
+          <w:lang w:val="en-US"/>
+        </w:rPr>
+        <w:t>But we can create reference variable of abstract class</w:t>
+      </w:r>
+      <w:r>
+        <w:rPr>
+          <w:sz w:val="32"/>
+          <w:lang w:val="en-US"/>
+        </w:rPr>
+        <w:t>.</w:t>
+      </w:r>
+    </w:p>
+    <w:p>
+      <w:pPr>
+        <w:pStyle w:val="ListParagraph"/>
+        <w:numPr>
+          <w:ilvl w:val="0"/>
+          <w:numId w:val="9"/>
+        </w:numPr>
+        <w:rPr>
+          <w:sz w:val="32"/>
+          <w:lang w:val="en-US"/>
+        </w:rPr>
+      </w:pPr>
+      <w:r>
+        <w:rPr>
+          <w:sz w:val="32"/>
+          <w:lang w:val="en-US"/>
+        </w:rPr>
+        <w:t xml:space="preserve">If a class contain partial </w:t>
+      </w:r>
+      <w:proofErr w:type="gramStart"/>
+      <w:r>
+        <w:rPr>
+          <w:sz w:val="32"/>
+          <w:lang w:val="en-US"/>
+        </w:rPr>
+        <w:t>implementation</w:t>
+      </w:r>
+      <w:proofErr w:type="gramEnd"/>
+      <w:r>
+        <w:rPr>
+          <w:sz w:val="32"/>
+          <w:lang w:val="en-US"/>
+        </w:rPr>
+        <w:t xml:space="preserve"> then we should declare a class as abstract.</w:t>
+      </w:r>
+    </w:p>
+    <w:p>
+      <w:pPr>
+        <w:pStyle w:val="ListParagraph"/>
+        <w:numPr>
+          <w:ilvl w:val="0"/>
+          <w:numId w:val="9"/>
+        </w:numPr>
+        <w:rPr>
+          <w:sz w:val="32"/>
+          <w:lang w:val="en-US"/>
+        </w:rPr>
+      </w:pPr>
+      <w:r>
+        <w:rPr>
+          <w:sz w:val="32"/>
+          <w:lang w:val="en-US"/>
+        </w:rPr>
+        <w:t>A method with abstract keyword will always going to define in abstract class.</w:t>
+      </w:r>
+      <w:r>
+        <w:rPr>
+          <w:sz w:val="32"/>
+          <w:lang w:val="en-US"/>
+        </w:rPr>
+        <w:t xml:space="preserve"> In interface, methods are by default public &amp; abstract. Hence, we don’t need forcefully to add abstract keyword.</w:t>
+      </w:r>
+      <w:bookmarkStart w:id="0" w:name="_GoBack"/>
+      <w:bookmarkEnd w:id="0"/>
+    </w:p>
+    <w:p>
+      <w:pPr>
+        <w:pStyle w:val="ListParagraph"/>
+        <w:rPr>
+          <w:sz w:val="32"/>
+          <w:lang w:val="en-US"/>
+        </w:rPr>
+      </w:pPr>
+    </w:p>
+    <w:p>
+      <w:pPr>
         <w:rPr>
           <w:b/>
           <w:sz w:val="32"/>
@@ -187,6 +339,7 @@
           <w:sz w:val="24"/>
           <w:lang w:val="en-US"/>
         </w:rPr>
+        <w:lastRenderedPageBreak/>
         <w:t xml:space="preserve">abstract class </w:t>
       </w:r>
       <w:proofErr w:type="gramStart"/>
@@ -440,7 +593,6 @@
           <w:sz w:val="24"/>
           <w:lang w:val="en-US"/>
         </w:rPr>
-        <w:lastRenderedPageBreak/>
         <w:t xml:space="preserve">    </w:t>
       </w:r>
       <w:proofErr w:type="spellStart"/>
@@ -900,26 +1052,7 @@
           <w:u w:val="single"/>
           <w:lang w:val="en-US"/>
         </w:rPr>
-        <w:lastRenderedPageBreak/>
-        <w:t xml:space="preserve">Difference </w:t>
-      </w:r>
-      <w:r>
-        <w:rPr>
-          <w:b/>
-          <w:sz w:val="36"/>
-          <w:u w:val="single"/>
-          <w:lang w:val="en-US"/>
-        </w:rPr>
-        <w:t>Abstract Class</w:t>
-      </w:r>
-      <w:r>
-        <w:rPr>
-          <w:b/>
-          <w:sz w:val="36"/>
-          <w:u w:val="single"/>
-          <w:lang w:val="en-US"/>
-        </w:rPr>
-        <w:t xml:space="preserve"> &amp; Interface</w:t>
+        <w:t>Difference Abstract Class &amp; Interface</w:t>
       </w:r>
     </w:p>
     <w:p>
@@ -932,8 +1065,9 @@
       </w:pPr>
       <w:r>
         <w:rPr>
-          <w:sz w:val="24"/>
-          <w:lang w:val="en-US"/>
+          <w:noProof/>
+          <w:sz w:val="24"/>
+          <w:lang w:eastAsia="en-IN"/>
         </w:rPr>
         <w:drawing>
           <wp:inline distT="0" distB="0" distL="0" distR="0" wp14:anchorId="51ACF5E0" wp14:editId="3F025594">
@@ -1002,8 +1136,6 @@
         </w:rPr>
         <w:t>We use ‘extends’ keyword to inherit abstract class &amp; ‘implements’ keyword to inherit interface.</w:t>
       </w:r>
-      <w:bookmarkStart w:id="0" w:name="_GoBack"/>
-      <w:bookmarkEnd w:id="0"/>
     </w:p>
     <w:p>
       <w:pPr>
@@ -1700,7 +1832,7 @@
   <w:abstractNum w:abstractNumId="7" w15:restartNumberingAfterBreak="0">
     <w:nsid w:val="4D5C0D48"/>
     <w:multiLevelType w:val="hybridMultilevel"/>
-    <w:tmpl w:val="86CE2180"/>
+    <w:tmpl w:val="BC663BB0"/>
     <w:lvl w:ilvl="0" w:tplc="40090001">
       <w:start w:val="1"/>
       <w:numFmt w:val="bullet"/>

</xml_diff>